<commit_message>
Added template import styling tests.
</commit_message>
<xml_diff>
--- a/tests/org.obeonetwork.m2doc.tests/resources/template/callInTableWithTableInTemplate/callInTableWithTableInTemplate-expected-generation.docx
+++ b/tests/org.obeonetwork.m2doc.tests/resources/template/callInTableWithTableInTemplate/callInTableWithTableInTemplate-expected-generation.docx
@@ -833,40 +833,6 @@
       </w:tblBorders>
     </w:tblPr>
   </w:style>
-  <w:style w:type="table" w:styleId="Grilledutableau">
-    <w:name w:val="Table Grid"/>
-    <w:basedOn w:val="TableauNormal"/>
-    <w:uiPriority w:val="59"/>
-    <w:rsid w:val="00BB53CF"/>
-    <w:pPr>
-      <w:spacing w:after="0" w:line="240" w:lineRule="auto"/>
-    </w:pPr>
-    <w:tblPr>
-      <w:tblBorders>
-        <w:top w:val="single" w:sz="4" w:space="0" w:color="auto"/>
-        <w:left w:val="single" w:sz="4" w:space="0" w:color="auto"/>
-        <w:bottom w:val="single" w:sz="4" w:space="0" w:color="auto"/>
-        <w:right w:val="single" w:sz="4" w:space="0" w:color="auto"/>
-        <w:insideH w:val="single" w:sz="4" w:space="0" w:color="auto"/>
-        <w:insideV w:val="single" w:sz="4" w:space="0" w:color="auto"/>
-      </w:tblBorders>
-    </w:tblPr>
-  </w:style>
-  <w:style w:type="table" w:default="1" w:styleId="TableauNormal">
-    <w:name w:val="Normal Table"/>
-    <w:uiPriority w:val="99"/>
-    <w:semiHidden/>
-    <w:unhideWhenUsed/>
-    <w:tblPr>
-      <w:tblInd w:w="0" w:type="dxa"/>
-      <w:tblCellMar>
-        <w:top w:w="0" w:type="dxa"/>
-        <w:left w:w="108" w:type="dxa"/>
-        <w:bottom w:w="0" w:type="dxa"/>
-        <w:right w:w="108" w:type="dxa"/>
-      </w:tblCellMar>
-    </w:tblPr>
-  </w:style>
 </w:styles>
 </file>
 

</xml_diff>